<commit_message>
modification email + cv papier modiifer
</commit_message>
<xml_diff>
--- a/docs/CV-Mikael-Antoine.docx
+++ b/docs/CV-Mikael-Antoine.docx
@@ -23,7 +23,7 @@
           <w:noProof/>
         </w:rPr>
         <w:drawing>
-          <wp:anchor distT="0" distB="0" distL="114300" distR="114300" simplePos="0" relativeHeight="251693056" behindDoc="0" locked="0" layoutInCell="1" allowOverlap="1" wp14:anchorId="4667C6A0" wp14:editId="60EFDB67">
+          <wp:anchor distT="0" distB="0" distL="114300" distR="114300" simplePos="0" relativeHeight="251693056" behindDoc="0" locked="0" layoutInCell="1" allowOverlap="1" wp14:anchorId="4667C6A0" wp14:editId="5A5E2F41">
             <wp:simplePos x="0" y="0"/>
             <wp:positionH relativeFrom="column">
               <wp:posOffset>-683895</wp:posOffset>
@@ -79,7 +79,7 @@
         <mc:AlternateContent>
           <mc:Choice Requires="wps">
             <w:drawing>
-              <wp:anchor distT="0" distB="0" distL="114300" distR="114300" simplePos="0" relativeHeight="251657216" behindDoc="0" locked="0" layoutInCell="1" allowOverlap="1" wp14:anchorId="0B67F692" wp14:editId="2E6AFDE8">
+              <wp:anchor distT="0" distB="0" distL="114300" distR="114300" simplePos="0" relativeHeight="251657216" behindDoc="0" locked="0" layoutInCell="1" allowOverlap="1" wp14:anchorId="0B67F692" wp14:editId="051D8261">
                 <wp:simplePos x="0" y="0"/>
                 <wp:positionH relativeFrom="column">
                   <wp:posOffset>3333750</wp:posOffset>
@@ -119,7 +119,7 @@
                         <a:effectLst/>
                         <a:extLst>
                           <a:ext uri="{C572A759-6A51-4108-AA02-DFA0A04FC94B}">
-                            <ma14:wrappingTextBoxFlag xmlns="" xmlns:mo="http://schemas.microsoft.com/office/mac/office/2008/main" xmlns:mv="urn:schemas-microsoft-com:mac:vml" xmlns:o="urn:schemas-microsoft-com:office:office" xmlns:v="urn:schemas-microsoft-com:vml" xmlns:w10="urn:schemas-microsoft-com:office:word" xmlns:w="http://schemas.openxmlformats.org/wordprocessingml/2006/main" xmlns:ma14="http://schemas.microsoft.com/office/mac/drawingml/2011/main"/>
+                            <ma14:wrappingTextBoxFlag xmlns:ma14="http://schemas.microsoft.com/office/mac/drawingml/2011/main" xmlns:w="http://schemas.openxmlformats.org/wordprocessingml/2006/main" xmlns:w10="urn:schemas-microsoft-com:office:word" xmlns:v="urn:schemas-microsoft-com:vml" xmlns:o="urn:schemas-microsoft-com:office:office" xmlns:mv="urn:schemas-microsoft-com:mac:vml" xmlns:mo="http://schemas.microsoft.com/office/mac/office/2008/main" xmlns=""/>
                           </a:ext>
                         </a:extLst>
                       </wps:spPr>
@@ -283,7 +283,7 @@
                         <a:effectLst/>
                         <a:extLst>
                           <a:ext uri="{C572A759-6A51-4108-AA02-DFA0A04FC94B}">
-                            <ma14:wrappingTextBoxFlag xmlns="" xmlns:mo="http://schemas.microsoft.com/office/mac/office/2008/main" xmlns:mv="urn:schemas-microsoft-com:mac:vml" xmlns:o="urn:schemas-microsoft-com:office:office" xmlns:v="urn:schemas-microsoft-com:vml" xmlns:w10="urn:schemas-microsoft-com:office:word" xmlns:w="http://schemas.openxmlformats.org/wordprocessingml/2006/main" xmlns:ma14="http://schemas.microsoft.com/office/mac/drawingml/2011/main"/>
+                            <ma14:wrappingTextBoxFlag xmlns:ma14="http://schemas.microsoft.com/office/mac/drawingml/2011/main" xmlns:w="http://schemas.openxmlformats.org/wordprocessingml/2006/main" xmlns:w10="urn:schemas-microsoft-com:office:word" xmlns:v="urn:schemas-microsoft-com:vml" xmlns:o="urn:schemas-microsoft-com:office:office" xmlns:mv="urn:schemas-microsoft-com:mac:vml" xmlns:mo="http://schemas.microsoft.com/office/mac/office/2008/main" xmlns=""/>
                           </a:ext>
                         </a:extLst>
                       </wps:spPr>
@@ -557,7 +557,7 @@
                           <a:effectLst/>
                           <a:extLst>
                             <a:ext uri="{C572A759-6A51-4108-AA02-DFA0A04FC94B}">
-                              <ma14:wrappingTextBoxFlag xmlns="" xmlns:mo="http://schemas.microsoft.com/office/mac/office/2008/main" xmlns:mv="urn:schemas-microsoft-com:mac:vml" xmlns:o="urn:schemas-microsoft-com:office:office" xmlns:v="urn:schemas-microsoft-com:vml" xmlns:w10="urn:schemas-microsoft-com:office:word" xmlns:w="http://schemas.openxmlformats.org/wordprocessingml/2006/main" xmlns:ma14="http://schemas.microsoft.com/office/mac/drawingml/2011/main"/>
+                              <ma14:wrappingTextBoxFlag xmlns:ma14="http://schemas.microsoft.com/office/mac/drawingml/2011/main" xmlns:w="http://schemas.openxmlformats.org/wordprocessingml/2006/main" xmlns:w10="urn:schemas-microsoft-com:office:word" xmlns:v="urn:schemas-microsoft-com:vml" xmlns:o="urn:schemas-microsoft-com:office:office" xmlns:mv="urn:schemas-microsoft-com:mac:vml" xmlns:mo="http://schemas.microsoft.com/office/mac/office/2008/main" xmlns=""/>
                             </a:ext>
                           </a:extLst>
                         </wps:spPr>
@@ -787,7 +787,7 @@
                         <a:effectLst/>
                         <a:extLst>
                           <a:ext uri="{C572A759-6A51-4108-AA02-DFA0A04FC94B}">
-                            <ma14:wrappingTextBoxFlag xmlns="" xmlns:mo="http://schemas.microsoft.com/office/mac/office/2008/main" xmlns:mv="urn:schemas-microsoft-com:mac:vml" xmlns:o="urn:schemas-microsoft-com:office:office" xmlns:v="urn:schemas-microsoft-com:vml" xmlns:w10="urn:schemas-microsoft-com:office:word" xmlns:w="http://schemas.openxmlformats.org/wordprocessingml/2006/main" xmlns:ma14="http://schemas.microsoft.com/office/mac/drawingml/2011/main"/>
+                            <ma14:wrappingTextBoxFlag xmlns:ma14="http://schemas.microsoft.com/office/mac/drawingml/2011/main" xmlns:w="http://schemas.openxmlformats.org/wordprocessingml/2006/main" xmlns:w10="urn:schemas-microsoft-com:office:word" xmlns:v="urn:schemas-microsoft-com:vml" xmlns:o="urn:schemas-microsoft-com:office:office" xmlns:mv="urn:schemas-microsoft-com:mac:vml" xmlns:mo="http://schemas.microsoft.com/office/mac/office/2008/main" xmlns=""/>
                           </a:ext>
                         </a:extLst>
                       </wps:spPr>
@@ -1041,7 +1041,7 @@
                                 <w:i/>
                                 <w:color w:val="595959" w:themeColor="text1" w:themeTint="A6"/>
                               </w:rPr>
-                              <w:t xml:space="preserve">, </w:t>
+                              <w:t>,</w:t>
                             </w:r>
                             <w:r>
                               <w:rPr>
@@ -1049,7 +1049,41 @@
                                 <w:i/>
                                 <w:color w:val="595959" w:themeColor="text1" w:themeTint="A6"/>
                               </w:rPr>
+                              <w:t xml:space="preserve"> </w:t>
+                            </w:r>
+                            <w:r>
+                              <w:rPr>
+                                <w:rFonts w:ascii="Corbel" w:hAnsi="Corbel" w:cs="SegoePro-Light"/>
+                                <w:i/>
+                                <w:color w:val="595959" w:themeColor="text1" w:themeTint="A6"/>
+                              </w:rPr>
+                              <w:t>PHP,</w:t>
+                            </w:r>
+                            <w:bookmarkStart w:id="0" w:name="_GoBack"/>
+                            <w:bookmarkEnd w:id="0"/>
+                            <w:r>
+                              <w:rPr>
+                                <w:rFonts w:ascii="Corbel" w:hAnsi="Corbel" w:cs="SegoePro-Light"/>
+                                <w:i/>
+                                <w:color w:val="595959" w:themeColor="text1" w:themeTint="A6"/>
+                              </w:rPr>
+                              <w:t xml:space="preserve"> </w:t>
+                            </w:r>
+                            <w:r>
+                              <w:rPr>
+                                <w:rFonts w:ascii="Corbel" w:hAnsi="Corbel" w:cs="SegoePro-Light"/>
+                                <w:i/>
+                                <w:color w:val="595959" w:themeColor="text1" w:themeTint="A6"/>
+                              </w:rPr>
                               <w:t>Bootstrap, Wordpress</w:t>
+                            </w:r>
+                            <w:r>
+                              <w:rPr>
+                                <w:rFonts w:ascii="Corbel" w:hAnsi="Corbel" w:cs="SegoePro-Light"/>
+                                <w:i/>
+                                <w:color w:val="595959" w:themeColor="text1" w:themeTint="A6"/>
+                              </w:rPr>
+                              <w:t>, Git</w:t>
                             </w:r>
                           </w:p>
                         </w:txbxContent>
@@ -1311,7 +1345,7 @@
                           <w:i/>
                           <w:color w:val="595959" w:themeColor="text1" w:themeTint="A6"/>
                         </w:rPr>
-                        <w:t xml:space="preserve">, </w:t>
+                        <w:t>,</w:t>
                       </w:r>
                       <w:r>
                         <w:rPr>
@@ -1319,7 +1353,41 @@
                           <w:i/>
                           <w:color w:val="595959" w:themeColor="text1" w:themeTint="A6"/>
                         </w:rPr>
+                        <w:t xml:space="preserve"> </w:t>
+                      </w:r>
+                      <w:r>
+                        <w:rPr>
+                          <w:rFonts w:ascii="Corbel" w:hAnsi="Corbel" w:cs="SegoePro-Light"/>
+                          <w:i/>
+                          <w:color w:val="595959" w:themeColor="text1" w:themeTint="A6"/>
+                        </w:rPr>
+                        <w:t>PHP,</w:t>
+                      </w:r>
+                      <w:bookmarkStart w:id="1" w:name="_GoBack"/>
+                      <w:bookmarkEnd w:id="1"/>
+                      <w:r>
+                        <w:rPr>
+                          <w:rFonts w:ascii="Corbel" w:hAnsi="Corbel" w:cs="SegoePro-Light"/>
+                          <w:i/>
+                          <w:color w:val="595959" w:themeColor="text1" w:themeTint="A6"/>
+                        </w:rPr>
+                        <w:t xml:space="preserve"> </w:t>
+                      </w:r>
+                      <w:r>
+                        <w:rPr>
+                          <w:rFonts w:ascii="Corbel" w:hAnsi="Corbel" w:cs="SegoePro-Light"/>
+                          <w:i/>
+                          <w:color w:val="595959" w:themeColor="text1" w:themeTint="A6"/>
+                        </w:rPr>
                         <w:t>Bootstrap, Wordpress</w:t>
+                      </w:r>
+                      <w:r>
+                        <w:rPr>
+                          <w:rFonts w:ascii="Corbel" w:hAnsi="Corbel" w:cs="SegoePro-Light"/>
+                          <w:i/>
+                          <w:color w:val="595959" w:themeColor="text1" w:themeTint="A6"/>
+                        </w:rPr>
+                        <w:t>, Git</w:t>
                       </w:r>
                     </w:p>
                   </w:txbxContent>
@@ -1390,7 +1458,7 @@
                           <a:effectLst/>
                           <a:extLst>
                             <a:ext uri="{C572A759-6A51-4108-AA02-DFA0A04FC94B}">
-                              <ma14:wrappingTextBoxFlag xmlns="" xmlns:mo="http://schemas.microsoft.com/office/mac/office/2008/main" xmlns:mv="urn:schemas-microsoft-com:mac:vml" xmlns:o="urn:schemas-microsoft-com:office:office" xmlns:v="urn:schemas-microsoft-com:vml" xmlns:w10="urn:schemas-microsoft-com:office:word" xmlns:w="http://schemas.openxmlformats.org/wordprocessingml/2006/main" xmlns:ma14="http://schemas.microsoft.com/office/mac/drawingml/2011/main"/>
+                              <ma14:wrappingTextBoxFlag xmlns:ma14="http://schemas.microsoft.com/office/mac/drawingml/2011/main" xmlns:w="http://schemas.openxmlformats.org/wordprocessingml/2006/main" xmlns:w10="urn:schemas-microsoft-com:office:word" xmlns:v="urn:schemas-microsoft-com:vml" xmlns:o="urn:schemas-microsoft-com:office:office" xmlns:mv="urn:schemas-microsoft-com:mac:vml" xmlns:mo="http://schemas.microsoft.com/office/mac/office/2008/main" xmlns=""/>
                             </a:ext>
                           </a:extLst>
                         </wps:spPr>
@@ -1604,7 +1672,7 @@
                         <a:effectLst/>
                         <a:extLst>
                           <a:ext uri="{C572A759-6A51-4108-AA02-DFA0A04FC94B}">
-                            <ma14:wrappingTextBoxFlag xmlns="" xmlns:mo="http://schemas.microsoft.com/office/mac/office/2008/main" xmlns:mv="urn:schemas-microsoft-com:mac:vml" xmlns:o="urn:schemas-microsoft-com:office:office" xmlns:v="urn:schemas-microsoft-com:vml" xmlns:w10="urn:schemas-microsoft-com:office:word" xmlns:w="http://schemas.openxmlformats.org/wordprocessingml/2006/main" xmlns:ma14="http://schemas.microsoft.com/office/mac/drawingml/2011/main"/>
+                            <ma14:wrappingTextBoxFlag xmlns:ma14="http://schemas.microsoft.com/office/mac/drawingml/2011/main" xmlns:w="http://schemas.openxmlformats.org/wordprocessingml/2006/main" xmlns:w10="urn:schemas-microsoft-com:office:word" xmlns:v="urn:schemas-microsoft-com:vml" xmlns:o="urn:schemas-microsoft-com:office:office" xmlns:mv="urn:schemas-microsoft-com:mac:vml" xmlns:mo="http://schemas.microsoft.com/office/mac/office/2008/main" xmlns=""/>
                           </a:ext>
                         </a:extLst>
                       </wps:spPr>
@@ -1685,8 +1753,6 @@
                               </w:rPr>
                               <w:t xml:space="preserve"> – Lecture – Apprendre - Histoire</w:t>
                             </w:r>
-                            <w:bookmarkStart w:id="0" w:name="_GoBack"/>
-                            <w:bookmarkEnd w:id="0"/>
                           </w:p>
                           <w:p>
                             <w:pPr>
@@ -1798,8 +1864,6 @@
                         </w:rPr>
                         <w:t xml:space="preserve"> – Lecture – Apprendre - Histoire</w:t>
                       </w:r>
-                      <w:bookmarkStart w:id="1" w:name="_GoBack"/>
-                      <w:bookmarkEnd w:id="1"/>
                     </w:p>
                     <w:p>
                       <w:pPr>
@@ -1872,7 +1936,7 @@
                         <a:effectLst/>
                         <a:extLst>
                           <a:ext uri="{C572A759-6A51-4108-AA02-DFA0A04FC94B}">
-                            <ma14:wrappingTextBoxFlag xmlns="" xmlns:mo="http://schemas.microsoft.com/office/mac/office/2008/main" xmlns:mv="urn:schemas-microsoft-com:mac:vml" xmlns:o="urn:schemas-microsoft-com:office:office" xmlns:v="urn:schemas-microsoft-com:vml" xmlns:w10="urn:schemas-microsoft-com:office:word" xmlns:w="http://schemas.openxmlformats.org/wordprocessingml/2006/main" xmlns:ma14="http://schemas.microsoft.com/office/mac/drawingml/2011/main"/>
+                            <ma14:wrappingTextBoxFlag xmlns:ma14="http://schemas.microsoft.com/office/mac/drawingml/2011/main" xmlns:w="http://schemas.openxmlformats.org/wordprocessingml/2006/main" xmlns:w10="urn:schemas-microsoft-com:office:word" xmlns:v="urn:schemas-microsoft-com:vml" xmlns:o="urn:schemas-microsoft-com:office:office" xmlns:mv="urn:schemas-microsoft-com:mac:vml" xmlns:mo="http://schemas.microsoft.com/office/mac/office/2008/main" xmlns=""/>
                           </a:ext>
                         </a:extLst>
                       </wps:spPr>
@@ -3704,7 +3768,7 @@
                         <a:effectLst/>
                         <a:extLst>
                           <a:ext uri="{C572A759-6A51-4108-AA02-DFA0A04FC94B}">
-                            <ma14:wrappingTextBoxFlag xmlns="" xmlns:mo="http://schemas.microsoft.com/office/mac/office/2008/main" xmlns:mv="urn:schemas-microsoft-com:mac:vml" xmlns:o="urn:schemas-microsoft-com:office:office" xmlns:v="urn:schemas-microsoft-com:vml" xmlns:w10="urn:schemas-microsoft-com:office:word" xmlns:w="http://schemas.openxmlformats.org/wordprocessingml/2006/main" xmlns:ma14="http://schemas.microsoft.com/office/mac/drawingml/2011/main"/>
+                            <ma14:wrappingTextBoxFlag xmlns:ma14="http://schemas.microsoft.com/office/mac/drawingml/2011/main" xmlns:w="http://schemas.openxmlformats.org/wordprocessingml/2006/main" xmlns:w10="urn:schemas-microsoft-com:office:word" xmlns:v="urn:schemas-microsoft-com:vml" xmlns:o="urn:schemas-microsoft-com:office:office" xmlns:mv="urn:schemas-microsoft-com:mac:vml" xmlns:mo="http://schemas.microsoft.com/office/mac/office/2008/main" xmlns=""/>
                           </a:ext>
                         </a:extLst>
                       </wps:spPr>
@@ -4843,7 +4907,7 @@
                           <a:effectLst/>
                           <a:extLst>
                             <a:ext uri="{C572A759-6A51-4108-AA02-DFA0A04FC94B}">
-                              <ma14:wrappingTextBoxFlag xmlns="" xmlns:mo="http://schemas.microsoft.com/office/mac/office/2008/main" xmlns:mv="urn:schemas-microsoft-com:mac:vml" xmlns:o="urn:schemas-microsoft-com:office:office" xmlns:v="urn:schemas-microsoft-com:vml" xmlns:w10="urn:schemas-microsoft-com:office:word" xmlns:w="http://schemas.openxmlformats.org/wordprocessingml/2006/main" xmlns:ma14="http://schemas.microsoft.com/office/mac/drawingml/2011/main"/>
+                              <ma14:wrappingTextBoxFlag xmlns:ma14="http://schemas.microsoft.com/office/mac/drawingml/2011/main" xmlns:w="http://schemas.openxmlformats.org/wordprocessingml/2006/main" xmlns:w10="urn:schemas-microsoft-com:office:word" xmlns:v="urn:schemas-microsoft-com:vml" xmlns:o="urn:schemas-microsoft-com:office:office" xmlns:mv="urn:schemas-microsoft-com:mac:vml" xmlns:mo="http://schemas.microsoft.com/office/mac/office/2008/main" xmlns=""/>
                             </a:ext>
                           </a:extLst>
                         </wps:spPr>
@@ -5057,7 +5121,7 @@
                         <a:effectLst/>
                         <a:extLst>
                           <a:ext uri="{C572A759-6A51-4108-AA02-DFA0A04FC94B}">
-                            <ma14:wrappingTextBoxFlag xmlns="" xmlns:mo="http://schemas.microsoft.com/office/mac/office/2008/main" xmlns:mv="urn:schemas-microsoft-com:mac:vml" xmlns:o="urn:schemas-microsoft-com:office:office" xmlns:v="urn:schemas-microsoft-com:vml" xmlns:w10="urn:schemas-microsoft-com:office:word" xmlns:w="http://schemas.openxmlformats.org/wordprocessingml/2006/main" xmlns:ma14="http://schemas.microsoft.com/office/mac/drawingml/2011/main"/>
+                            <ma14:wrappingTextBoxFlag xmlns:ma14="http://schemas.microsoft.com/office/mac/drawingml/2011/main" xmlns:w="http://schemas.openxmlformats.org/wordprocessingml/2006/main" xmlns:w10="urn:schemas-microsoft-com:office:word" xmlns:v="urn:schemas-microsoft-com:vml" xmlns:o="urn:schemas-microsoft-com:office:office" xmlns:mv="urn:schemas-microsoft-com:mac:vml" xmlns:mo="http://schemas.microsoft.com/office/mac/office/2008/main" xmlns=""/>
                           </a:ext>
                         </a:extLst>
                       </wps:spPr>
@@ -6394,7 +6458,7 @@
                           <a:effectLst/>
                           <a:extLst>
                             <a:ext uri="{C572A759-6A51-4108-AA02-DFA0A04FC94B}">
-                              <ma14:wrappingTextBoxFlag xmlns="" xmlns:mo="http://schemas.microsoft.com/office/mac/office/2008/main" xmlns:mv="urn:schemas-microsoft-com:mac:vml" xmlns:o="urn:schemas-microsoft-com:office:office" xmlns:v="urn:schemas-microsoft-com:vml" xmlns:w10="urn:schemas-microsoft-com:office:word" xmlns:w="http://schemas.openxmlformats.org/wordprocessingml/2006/main" xmlns:ma14="http://schemas.microsoft.com/office/mac/drawingml/2011/main"/>
+                              <ma14:wrappingTextBoxFlag xmlns:ma14="http://schemas.microsoft.com/office/mac/drawingml/2011/main" xmlns:w="http://schemas.openxmlformats.org/wordprocessingml/2006/main" xmlns:w10="urn:schemas-microsoft-com:office:word" xmlns:v="urn:schemas-microsoft-com:vml" xmlns:o="urn:schemas-microsoft-com:office:office" xmlns:mv="urn:schemas-microsoft-com:mac:vml" xmlns:mo="http://schemas.microsoft.com/office/mac/office/2008/main" xmlns=""/>
                             </a:ext>
                           </a:extLst>
                         </wps:spPr>
@@ -6715,7 +6779,7 @@
                         <a:effectLst/>
                         <a:extLst>
                           <a:ext uri="{C572A759-6A51-4108-AA02-DFA0A04FC94B}">
-                            <ma14:wrappingTextBoxFlag xmlns="" xmlns:mo="http://schemas.microsoft.com/office/mac/office/2008/main" xmlns:mv="urn:schemas-microsoft-com:mac:vml" xmlns:o="urn:schemas-microsoft-com:office:office" xmlns:v="urn:schemas-microsoft-com:vml" xmlns:w10="urn:schemas-microsoft-com:office:word" xmlns:w="http://schemas.openxmlformats.org/wordprocessingml/2006/main" xmlns:ma14="http://schemas.microsoft.com/office/mac/drawingml/2011/main"/>
+                            <ma14:wrappingTextBoxFlag xmlns:ma14="http://schemas.microsoft.com/office/mac/drawingml/2011/main" xmlns:w="http://schemas.openxmlformats.org/wordprocessingml/2006/main" xmlns:w10="urn:schemas-microsoft-com:office:word" xmlns:v="urn:schemas-microsoft-com:vml" xmlns:o="urn:schemas-microsoft-com:office:office" xmlns:mv="urn:schemas-microsoft-com:mac:vml" xmlns:mo="http://schemas.microsoft.com/office/mac/office/2008/main" xmlns=""/>
                           </a:ext>
                         </a:extLst>
                       </wps:spPr>
@@ -13483,134 +13547,6 @@
 </file>
 
 <file path=customXml/item2.xml><?xml version="1.0" encoding="utf-8"?>
-<p:properties xmlns:p="http://schemas.microsoft.com/office/2006/metadata/properties" xmlns:xsi="http://www.w3.org/2001/XMLSchema-instance" xmlns:pc="http://schemas.microsoft.com/office/infopath/2007/PartnerControls">
-  <documentManagement>
-    <AcquiredFrom xmlns="6d93d202-47fc-4405-873a-cab67cc5f1b2">Internal MS</AcquiredFrom>
-    <IsSearchable xmlns="6d93d202-47fc-4405-873a-cab67cc5f1b2">false</IsSearchable>
-    <EditorialStatus xmlns="6d93d202-47fc-4405-873a-cab67cc5f1b2">Complete</EditorialStatus>
-    <OriginAsset xmlns="6d93d202-47fc-4405-873a-cab67cc5f1b2" xsi:nil="true"/>
-    <ThumbnailAssetId xmlns="6d93d202-47fc-4405-873a-cab67cc5f1b2" xsi:nil="true"/>
-    <TrustLevel xmlns="6d93d202-47fc-4405-873a-cab67cc5f1b2">1 Microsoft Managed Content</TrustLevel>
-    <MarketSpecific xmlns="6d93d202-47fc-4405-873a-cab67cc5f1b2">false</MarketSpecific>
-    <LocManualTestRequired xmlns="6d93d202-47fc-4405-873a-cab67cc5f1b2">false</LocManualTestRequired>
-    <LocalizationTagsTaxHTField0 xmlns="6d93d202-47fc-4405-873a-cab67cc5f1b2">
-      <Terms xmlns="http://schemas.microsoft.com/office/infopath/2007/PartnerControls"/>
-    </LocalizationTagsTaxHTField0>
-    <TPNamespace xmlns="6d93d202-47fc-4405-873a-cab67cc5f1b2" xsi:nil="true"/>
-    <CampaignTagsTaxHTField0 xmlns="6d93d202-47fc-4405-873a-cab67cc5f1b2">
-      <Terms xmlns="http://schemas.microsoft.com/office/infopath/2007/PartnerControls"/>
-    </CampaignTagsTaxHTField0>
-    <DirectSourceMarket xmlns="6d93d202-47fc-4405-873a-cab67cc5f1b2" xsi:nil="true"/>
-    <LocLastLocAttemptVersionLookup xmlns="6d93d202-47fc-4405-873a-cab67cc5f1b2">248670</LocLastLocAttemptVersionLookup>
-    <MachineTranslated xmlns="6d93d202-47fc-4405-873a-cab67cc5f1b2">false</MachineTranslated>
-    <PlannedPubDate xmlns="6d93d202-47fc-4405-873a-cab67cc5f1b2" xsi:nil="true"/>
-    <SubmitterId xmlns="6d93d202-47fc-4405-873a-cab67cc5f1b2" xsi:nil="true"/>
-    <Downloads xmlns="6d93d202-47fc-4405-873a-cab67cc5f1b2">0</Downloads>
-    <OriginalSourceMarket xmlns="6d93d202-47fc-4405-873a-cab67cc5f1b2" xsi:nil="true"/>
-    <PublishTargets xmlns="6d93d202-47fc-4405-873a-cab67cc5f1b2">OfficeOnlineVNext</PublishTargets>
-    <ArtSampleDocs xmlns="6d93d202-47fc-4405-873a-cab67cc5f1b2" xsi:nil="true"/>
-    <ApprovalLog xmlns="6d93d202-47fc-4405-873a-cab67cc5f1b2" xsi:nil="true"/>
-    <ApprovalStatus xmlns="6d93d202-47fc-4405-873a-cab67cc5f1b2">InProgress</ApprovalStatus>
-    <TPComponent xmlns="6d93d202-47fc-4405-873a-cab67cc5f1b2" xsi:nil="true"/>
-    <EditorialTags xmlns="6d93d202-47fc-4405-873a-cab67cc5f1b2" xsi:nil="true"/>
-    <TPExecutable xmlns="6d93d202-47fc-4405-873a-cab67cc5f1b2" xsi:nil="true"/>
-    <InternalTagsTaxHTField0 xmlns="6d93d202-47fc-4405-873a-cab67cc5f1b2">
-      <Terms xmlns="http://schemas.microsoft.com/office/infopath/2007/PartnerControls"/>
-    </InternalTagsTaxHTField0>
-    <LastHandOff xmlns="6d93d202-47fc-4405-873a-cab67cc5f1b2" xsi:nil="true"/>
-    <LocRecommendedHandoff xmlns="6d93d202-47fc-4405-873a-cab67cc5f1b2" xsi:nil="true"/>
-    <BusinessGroup xmlns="6d93d202-47fc-4405-873a-cab67cc5f1b2" xsi:nil="true"/>
-    <TPAppVersion xmlns="6d93d202-47fc-4405-873a-cab67cc5f1b2" xsi:nil="true"/>
-    <VoteCount xmlns="6d93d202-47fc-4405-873a-cab67cc5f1b2" xsi:nil="true"/>
-    <APAuthor xmlns="6d93d202-47fc-4405-873a-cab67cc5f1b2">
-      <UserInfo>
-        <DisplayName/>
-        <AccountId>1229</AccountId>
-        <AccountType/>
-      </UserInfo>
-    </APAuthor>
-    <TPCommandLine xmlns="6d93d202-47fc-4405-873a-cab67cc5f1b2" xsi:nil="true"/>
-    <UACurrentWords xmlns="6d93d202-47fc-4405-873a-cab67cc5f1b2" xsi:nil="true"/>
-    <AssetId xmlns="6d93d202-47fc-4405-873a-cab67cc5f1b2">TP104315850</AssetId>
-    <Manager xmlns="6d93d202-47fc-4405-873a-cab67cc5f1b2" xsi:nil="true"/>
-    <NumericId xmlns="6d93d202-47fc-4405-873a-cab67cc5f1b2" xsi:nil="true"/>
-    <HandoffToMSDN xmlns="6d93d202-47fc-4405-873a-cab67cc5f1b2" xsi:nil="true"/>
-    <Markets xmlns="6d93d202-47fc-4405-873a-cab67cc5f1b2"/>
-    <UALocComments xmlns="6d93d202-47fc-4405-873a-cab67cc5f1b2" xsi:nil="true"/>
-    <UALocRecommendation xmlns="6d93d202-47fc-4405-873a-cab67cc5f1b2">Localize</UALocRecommendation>
-    <Component xmlns="64acb2c5-0a2b-4bda-bd34-58e36cbb80d2" xsi:nil="true"/>
-    <AssetStart xmlns="6d93d202-47fc-4405-873a-cab67cc5f1b2">2014-04-25T14:10:26+00:00</AssetStart>
-    <CrawlForDependencies xmlns="6d93d202-47fc-4405-873a-cab67cc5f1b2">false</CrawlForDependencies>
-    <LastModifiedDateTime xmlns="6d93d202-47fc-4405-873a-cab67cc5f1b2" xsi:nil="true"/>
-    <LocMarketGroupTiers2 xmlns="6d93d202-47fc-4405-873a-cab67cc5f1b2" xsi:nil="true"/>
-    <PublishStatusLookup xmlns="6d93d202-47fc-4405-873a-cab67cc5f1b2">
-      <Value>611452</Value>
-    </PublishStatusLookup>
-    <AverageRating xmlns="6d93d202-47fc-4405-873a-cab67cc5f1b2" xsi:nil="true"/>
-    <CSXUpdate xmlns="6d93d202-47fc-4405-873a-cab67cc5f1b2">false</CSXUpdate>
-    <UAProjectedTotalWords xmlns="6d93d202-47fc-4405-873a-cab67cc5f1b2" xsi:nil="true"/>
-    <AssetExpire xmlns="6d93d202-47fc-4405-873a-cab67cc5f1b2">2029-01-01T00:00:00+00:00</AssetExpire>
-    <AssetType xmlns="6d93d202-47fc-4405-873a-cab67cc5f1b2" xsi:nil="true"/>
-    <IntlLangReviewDate xmlns="6d93d202-47fc-4405-873a-cab67cc5f1b2" xsi:nil="true"/>
-    <TPFriendlyName xmlns="6d93d202-47fc-4405-873a-cab67cc5f1b2" xsi:nil="true"/>
-    <IntlLangReview xmlns="6d93d202-47fc-4405-873a-cab67cc5f1b2">false</IntlLangReview>
-    <OOCacheId xmlns="6d93d202-47fc-4405-873a-cab67cc5f1b2" xsi:nil="true"/>
-    <PolicheckWords xmlns="6d93d202-47fc-4405-873a-cab67cc5f1b2" xsi:nil="true"/>
-    <TemplateStatus xmlns="6d93d202-47fc-4405-873a-cab67cc5f1b2">Complete</TemplateStatus>
-    <CSXSubmissionMarket xmlns="6d93d202-47fc-4405-873a-cab67cc5f1b2" xsi:nil="true"/>
-    <BlockPublish xmlns="6d93d202-47fc-4405-873a-cab67cc5f1b2">false</BlockPublish>
-    <FriendlyTitle xmlns="6d93d202-47fc-4405-873a-cab67cc5f1b2" xsi:nil="true"/>
-    <TPLaunchHelpLinkType xmlns="6d93d202-47fc-4405-873a-cab67cc5f1b2">Template</TPLaunchHelpLinkType>
-    <LocComments xmlns="6d93d202-47fc-4405-873a-cab67cc5f1b2" xsi:nil="true"/>
-    <Providers xmlns="6d93d202-47fc-4405-873a-cab67cc5f1b2" xsi:nil="true"/>
-    <SourceTitle xmlns="6d93d202-47fc-4405-873a-cab67cc5f1b2" xsi:nil="true"/>
-    <TemplateTemplateType xmlns="6d93d202-47fc-4405-873a-cab67cc5f1b2">Word Document Template</TemplateTemplateType>
-    <TimesCloned xmlns="6d93d202-47fc-4405-873a-cab67cc5f1b2" xsi:nil="true"/>
-    <ClipArtFilename xmlns="6d93d202-47fc-4405-873a-cab67cc5f1b2" xsi:nil="true"/>
-    <APDescription xmlns="6d93d202-47fc-4405-873a-cab67cc5f1b2">Subtile mélange entre modernité et présentation colorée, ce CV ne laissera pas les recruteurs indifférents.</APDescription>
-    <TaxCatchAll xmlns="6d93d202-47fc-4405-873a-cab67cc5f1b2"/>
-    <TPApplication xmlns="6d93d202-47fc-4405-873a-cab67cc5f1b2" xsi:nil="true"/>
-    <CSXHash xmlns="6d93d202-47fc-4405-873a-cab67cc5f1b2" xsi:nil="true"/>
-    <PrimaryImageGen xmlns="6d93d202-47fc-4405-873a-cab67cc5f1b2">true</PrimaryImageGen>
-    <ContentItem xmlns="6d93d202-47fc-4405-873a-cab67cc5f1b2" xsi:nil="true"/>
-    <IsDeleted xmlns="6d93d202-47fc-4405-873a-cab67cc5f1b2">false</IsDeleted>
-    <ShowIn xmlns="6d93d202-47fc-4405-873a-cab67cc5f1b2">Show everywhere</ShowIn>
-    <BugNumber xmlns="6d93d202-47fc-4405-873a-cab67cc5f1b2" xsi:nil="true"/>
-    <LegacyData xmlns="6d93d202-47fc-4405-873a-cab67cc5f1b2" xsi:nil="true"/>
-    <TPLaunchHelpLink xmlns="6d93d202-47fc-4405-873a-cab67cc5f1b2" xsi:nil="true"/>
-    <Milestone xmlns="6d93d202-47fc-4405-873a-cab67cc5f1b2" xsi:nil="true"/>
-    <OriginalRelease xmlns="6d93d202-47fc-4405-873a-cab67cc5f1b2">15</OriginalRelease>
-    <RecommendationsModifier xmlns="6d93d202-47fc-4405-873a-cab67cc5f1b2" xsi:nil="true"/>
-    <ScenarioTagsTaxHTField0 xmlns="6d93d202-47fc-4405-873a-cab67cc5f1b2">
-      <Terms xmlns="http://schemas.microsoft.com/office/infopath/2007/PartnerControls"/>
-    </ScenarioTagsTaxHTField0>
-    <UANotes xmlns="6d93d202-47fc-4405-873a-cab67cc5f1b2" xsi:nil="true"/>
-    <FeatureTagsTaxHTField0 xmlns="6d93d202-47fc-4405-873a-cab67cc5f1b2">
-      <Terms xmlns="http://schemas.microsoft.com/office/infopath/2007/PartnerControls"/>
-    </FeatureTagsTaxHTField0>
-    <IntlLangReviewer xmlns="6d93d202-47fc-4405-873a-cab67cc5f1b2" xsi:nil="true"/>
-    <IntlLocPriority xmlns="6d93d202-47fc-4405-873a-cab67cc5f1b2" xsi:nil="true"/>
-    <OpenTemplate xmlns="6d93d202-47fc-4405-873a-cab67cc5f1b2">true</OpenTemplate>
-    <Provider xmlns="6d93d202-47fc-4405-873a-cab67cc5f1b2" xsi:nil="true"/>
-    <CSXSubmissionDate xmlns="6d93d202-47fc-4405-873a-cab67cc5f1b2" xsi:nil="true"/>
-    <Description0 xmlns="64acb2c5-0a2b-4bda-bd34-58e36cbb80d2" xsi:nil="true"/>
-    <TPClientViewer xmlns="6d93d202-47fc-4405-873a-cab67cc5f1b2" xsi:nil="true"/>
-    <DSATActionTaken xmlns="6d93d202-47fc-4405-873a-cab67cc5f1b2" xsi:nil="true"/>
-    <APEditor xmlns="6d93d202-47fc-4405-873a-cab67cc5f1b2">
-      <UserInfo>
-        <DisplayName/>
-        <AccountId xsi:nil="true"/>
-        <AccountType/>
-      </UserInfo>
-    </APEditor>
-    <TPInstallLocation xmlns="6d93d202-47fc-4405-873a-cab67cc5f1b2" xsi:nil="true"/>
-    <OutputCachingOn xmlns="6d93d202-47fc-4405-873a-cab67cc5f1b2">false</OutputCachingOn>
-    <ParentAssetId xmlns="6d93d202-47fc-4405-873a-cab67cc5f1b2" xsi:nil="true"/>
-  </documentManagement>
-</p:properties>
-</file>
-
-<file path=customXml/item3.xml><?xml version="1.0" encoding="utf-8"?>
 <ct:contentTypeSchema xmlns:ct="http://schemas.microsoft.com/office/2006/metadata/contentType" xmlns:ma="http://schemas.microsoft.com/office/2006/metadata/properties/metaAttributes" ct:_="" ma:_="" ma:contentTypeName="TemplateFile" ma:contentTypeID="0x01010069924D1ECC420D47A2456556BC94F7370400BDF4491DEA4973499845289601F88B9F" ma:contentTypeVersion="55" ma:contentTypeDescription="Create a new document." ma:contentTypeScope="" ma:versionID="41eb558a2b826e6e4f9defd990175bec">
   <xsd:schema xmlns:xsd="http://www.w3.org/2001/XMLSchema" xmlns:xs="http://www.w3.org/2001/XMLSchema" xmlns:p="http://schemas.microsoft.com/office/2006/metadata/properties" xmlns:ns2="6d93d202-47fc-4405-873a-cab67cc5f1b2" xmlns:ns3="64acb2c5-0a2b-4bda-bd34-58e36cbb80d2" targetNamespace="http://schemas.microsoft.com/office/2006/metadata/properties" ma:root="true" ma:fieldsID="19deea0185cf7bc57eee9b90b1ba2ace" ns2:_="" ns3:_="">
     <xsd:import namespace="6d93d202-47fc-4405-873a-cab67cc5f1b2"/>
@@ -14669,6 +14605,134 @@
 </ct:contentTypeSchema>
 </file>
 
+<file path=customXml/item3.xml><?xml version="1.0" encoding="utf-8"?>
+<p:properties xmlns:p="http://schemas.microsoft.com/office/2006/metadata/properties" xmlns:xsi="http://www.w3.org/2001/XMLSchema-instance" xmlns:pc="http://schemas.microsoft.com/office/infopath/2007/PartnerControls">
+  <documentManagement>
+    <AcquiredFrom xmlns="6d93d202-47fc-4405-873a-cab67cc5f1b2">Internal MS</AcquiredFrom>
+    <IsSearchable xmlns="6d93d202-47fc-4405-873a-cab67cc5f1b2">false</IsSearchable>
+    <EditorialStatus xmlns="6d93d202-47fc-4405-873a-cab67cc5f1b2">Complete</EditorialStatus>
+    <OriginAsset xmlns="6d93d202-47fc-4405-873a-cab67cc5f1b2" xsi:nil="true"/>
+    <ThumbnailAssetId xmlns="6d93d202-47fc-4405-873a-cab67cc5f1b2" xsi:nil="true"/>
+    <TrustLevel xmlns="6d93d202-47fc-4405-873a-cab67cc5f1b2">1 Microsoft Managed Content</TrustLevel>
+    <MarketSpecific xmlns="6d93d202-47fc-4405-873a-cab67cc5f1b2">false</MarketSpecific>
+    <LocManualTestRequired xmlns="6d93d202-47fc-4405-873a-cab67cc5f1b2">false</LocManualTestRequired>
+    <LocalizationTagsTaxHTField0 xmlns="6d93d202-47fc-4405-873a-cab67cc5f1b2">
+      <Terms xmlns="http://schemas.microsoft.com/office/infopath/2007/PartnerControls"/>
+    </LocalizationTagsTaxHTField0>
+    <TPNamespace xmlns="6d93d202-47fc-4405-873a-cab67cc5f1b2" xsi:nil="true"/>
+    <CampaignTagsTaxHTField0 xmlns="6d93d202-47fc-4405-873a-cab67cc5f1b2">
+      <Terms xmlns="http://schemas.microsoft.com/office/infopath/2007/PartnerControls"/>
+    </CampaignTagsTaxHTField0>
+    <DirectSourceMarket xmlns="6d93d202-47fc-4405-873a-cab67cc5f1b2" xsi:nil="true"/>
+    <LocLastLocAttemptVersionLookup xmlns="6d93d202-47fc-4405-873a-cab67cc5f1b2">248670</LocLastLocAttemptVersionLookup>
+    <MachineTranslated xmlns="6d93d202-47fc-4405-873a-cab67cc5f1b2">false</MachineTranslated>
+    <PlannedPubDate xmlns="6d93d202-47fc-4405-873a-cab67cc5f1b2" xsi:nil="true"/>
+    <SubmitterId xmlns="6d93d202-47fc-4405-873a-cab67cc5f1b2" xsi:nil="true"/>
+    <Downloads xmlns="6d93d202-47fc-4405-873a-cab67cc5f1b2">0</Downloads>
+    <OriginalSourceMarket xmlns="6d93d202-47fc-4405-873a-cab67cc5f1b2" xsi:nil="true"/>
+    <PublishTargets xmlns="6d93d202-47fc-4405-873a-cab67cc5f1b2">OfficeOnlineVNext</PublishTargets>
+    <ArtSampleDocs xmlns="6d93d202-47fc-4405-873a-cab67cc5f1b2" xsi:nil="true"/>
+    <ApprovalLog xmlns="6d93d202-47fc-4405-873a-cab67cc5f1b2" xsi:nil="true"/>
+    <ApprovalStatus xmlns="6d93d202-47fc-4405-873a-cab67cc5f1b2">InProgress</ApprovalStatus>
+    <TPComponent xmlns="6d93d202-47fc-4405-873a-cab67cc5f1b2" xsi:nil="true"/>
+    <EditorialTags xmlns="6d93d202-47fc-4405-873a-cab67cc5f1b2" xsi:nil="true"/>
+    <TPExecutable xmlns="6d93d202-47fc-4405-873a-cab67cc5f1b2" xsi:nil="true"/>
+    <InternalTagsTaxHTField0 xmlns="6d93d202-47fc-4405-873a-cab67cc5f1b2">
+      <Terms xmlns="http://schemas.microsoft.com/office/infopath/2007/PartnerControls"/>
+    </InternalTagsTaxHTField0>
+    <LastHandOff xmlns="6d93d202-47fc-4405-873a-cab67cc5f1b2" xsi:nil="true"/>
+    <LocRecommendedHandoff xmlns="6d93d202-47fc-4405-873a-cab67cc5f1b2" xsi:nil="true"/>
+    <BusinessGroup xmlns="6d93d202-47fc-4405-873a-cab67cc5f1b2" xsi:nil="true"/>
+    <TPAppVersion xmlns="6d93d202-47fc-4405-873a-cab67cc5f1b2" xsi:nil="true"/>
+    <VoteCount xmlns="6d93d202-47fc-4405-873a-cab67cc5f1b2" xsi:nil="true"/>
+    <APAuthor xmlns="6d93d202-47fc-4405-873a-cab67cc5f1b2">
+      <UserInfo>
+        <DisplayName/>
+        <AccountId>1229</AccountId>
+        <AccountType/>
+      </UserInfo>
+    </APAuthor>
+    <TPCommandLine xmlns="6d93d202-47fc-4405-873a-cab67cc5f1b2" xsi:nil="true"/>
+    <UACurrentWords xmlns="6d93d202-47fc-4405-873a-cab67cc5f1b2" xsi:nil="true"/>
+    <AssetId xmlns="6d93d202-47fc-4405-873a-cab67cc5f1b2">TP104315850</AssetId>
+    <Manager xmlns="6d93d202-47fc-4405-873a-cab67cc5f1b2" xsi:nil="true"/>
+    <NumericId xmlns="6d93d202-47fc-4405-873a-cab67cc5f1b2" xsi:nil="true"/>
+    <HandoffToMSDN xmlns="6d93d202-47fc-4405-873a-cab67cc5f1b2" xsi:nil="true"/>
+    <Markets xmlns="6d93d202-47fc-4405-873a-cab67cc5f1b2"/>
+    <UALocComments xmlns="6d93d202-47fc-4405-873a-cab67cc5f1b2" xsi:nil="true"/>
+    <UALocRecommendation xmlns="6d93d202-47fc-4405-873a-cab67cc5f1b2">Localize</UALocRecommendation>
+    <Component xmlns="64acb2c5-0a2b-4bda-bd34-58e36cbb80d2" xsi:nil="true"/>
+    <AssetStart xmlns="6d93d202-47fc-4405-873a-cab67cc5f1b2">2014-04-25T14:10:26+00:00</AssetStart>
+    <CrawlForDependencies xmlns="6d93d202-47fc-4405-873a-cab67cc5f1b2">false</CrawlForDependencies>
+    <LastModifiedDateTime xmlns="6d93d202-47fc-4405-873a-cab67cc5f1b2" xsi:nil="true"/>
+    <LocMarketGroupTiers2 xmlns="6d93d202-47fc-4405-873a-cab67cc5f1b2" xsi:nil="true"/>
+    <PublishStatusLookup xmlns="6d93d202-47fc-4405-873a-cab67cc5f1b2">
+      <Value>611452</Value>
+    </PublishStatusLookup>
+    <AverageRating xmlns="6d93d202-47fc-4405-873a-cab67cc5f1b2" xsi:nil="true"/>
+    <CSXUpdate xmlns="6d93d202-47fc-4405-873a-cab67cc5f1b2">false</CSXUpdate>
+    <UAProjectedTotalWords xmlns="6d93d202-47fc-4405-873a-cab67cc5f1b2" xsi:nil="true"/>
+    <AssetExpire xmlns="6d93d202-47fc-4405-873a-cab67cc5f1b2">2029-01-01T00:00:00+00:00</AssetExpire>
+    <AssetType xmlns="6d93d202-47fc-4405-873a-cab67cc5f1b2" xsi:nil="true"/>
+    <IntlLangReviewDate xmlns="6d93d202-47fc-4405-873a-cab67cc5f1b2" xsi:nil="true"/>
+    <TPFriendlyName xmlns="6d93d202-47fc-4405-873a-cab67cc5f1b2" xsi:nil="true"/>
+    <IntlLangReview xmlns="6d93d202-47fc-4405-873a-cab67cc5f1b2">false</IntlLangReview>
+    <OOCacheId xmlns="6d93d202-47fc-4405-873a-cab67cc5f1b2" xsi:nil="true"/>
+    <PolicheckWords xmlns="6d93d202-47fc-4405-873a-cab67cc5f1b2" xsi:nil="true"/>
+    <TemplateStatus xmlns="6d93d202-47fc-4405-873a-cab67cc5f1b2">Complete</TemplateStatus>
+    <CSXSubmissionMarket xmlns="6d93d202-47fc-4405-873a-cab67cc5f1b2" xsi:nil="true"/>
+    <BlockPublish xmlns="6d93d202-47fc-4405-873a-cab67cc5f1b2">false</BlockPublish>
+    <FriendlyTitle xmlns="6d93d202-47fc-4405-873a-cab67cc5f1b2" xsi:nil="true"/>
+    <TPLaunchHelpLinkType xmlns="6d93d202-47fc-4405-873a-cab67cc5f1b2">Template</TPLaunchHelpLinkType>
+    <LocComments xmlns="6d93d202-47fc-4405-873a-cab67cc5f1b2" xsi:nil="true"/>
+    <Providers xmlns="6d93d202-47fc-4405-873a-cab67cc5f1b2" xsi:nil="true"/>
+    <SourceTitle xmlns="6d93d202-47fc-4405-873a-cab67cc5f1b2" xsi:nil="true"/>
+    <TemplateTemplateType xmlns="6d93d202-47fc-4405-873a-cab67cc5f1b2">Word Document Template</TemplateTemplateType>
+    <TimesCloned xmlns="6d93d202-47fc-4405-873a-cab67cc5f1b2" xsi:nil="true"/>
+    <ClipArtFilename xmlns="6d93d202-47fc-4405-873a-cab67cc5f1b2" xsi:nil="true"/>
+    <APDescription xmlns="6d93d202-47fc-4405-873a-cab67cc5f1b2">Subtile mélange entre modernité et présentation colorée, ce CV ne laissera pas les recruteurs indifférents.</APDescription>
+    <TaxCatchAll xmlns="6d93d202-47fc-4405-873a-cab67cc5f1b2"/>
+    <TPApplication xmlns="6d93d202-47fc-4405-873a-cab67cc5f1b2" xsi:nil="true"/>
+    <CSXHash xmlns="6d93d202-47fc-4405-873a-cab67cc5f1b2" xsi:nil="true"/>
+    <PrimaryImageGen xmlns="6d93d202-47fc-4405-873a-cab67cc5f1b2">true</PrimaryImageGen>
+    <ContentItem xmlns="6d93d202-47fc-4405-873a-cab67cc5f1b2" xsi:nil="true"/>
+    <IsDeleted xmlns="6d93d202-47fc-4405-873a-cab67cc5f1b2">false</IsDeleted>
+    <ShowIn xmlns="6d93d202-47fc-4405-873a-cab67cc5f1b2">Show everywhere</ShowIn>
+    <BugNumber xmlns="6d93d202-47fc-4405-873a-cab67cc5f1b2" xsi:nil="true"/>
+    <LegacyData xmlns="6d93d202-47fc-4405-873a-cab67cc5f1b2" xsi:nil="true"/>
+    <TPLaunchHelpLink xmlns="6d93d202-47fc-4405-873a-cab67cc5f1b2" xsi:nil="true"/>
+    <Milestone xmlns="6d93d202-47fc-4405-873a-cab67cc5f1b2" xsi:nil="true"/>
+    <OriginalRelease xmlns="6d93d202-47fc-4405-873a-cab67cc5f1b2">15</OriginalRelease>
+    <RecommendationsModifier xmlns="6d93d202-47fc-4405-873a-cab67cc5f1b2" xsi:nil="true"/>
+    <ScenarioTagsTaxHTField0 xmlns="6d93d202-47fc-4405-873a-cab67cc5f1b2">
+      <Terms xmlns="http://schemas.microsoft.com/office/infopath/2007/PartnerControls"/>
+    </ScenarioTagsTaxHTField0>
+    <UANotes xmlns="6d93d202-47fc-4405-873a-cab67cc5f1b2" xsi:nil="true"/>
+    <FeatureTagsTaxHTField0 xmlns="6d93d202-47fc-4405-873a-cab67cc5f1b2">
+      <Terms xmlns="http://schemas.microsoft.com/office/infopath/2007/PartnerControls"/>
+    </FeatureTagsTaxHTField0>
+    <IntlLangReviewer xmlns="6d93d202-47fc-4405-873a-cab67cc5f1b2" xsi:nil="true"/>
+    <IntlLocPriority xmlns="6d93d202-47fc-4405-873a-cab67cc5f1b2" xsi:nil="true"/>
+    <OpenTemplate xmlns="6d93d202-47fc-4405-873a-cab67cc5f1b2">true</OpenTemplate>
+    <Provider xmlns="6d93d202-47fc-4405-873a-cab67cc5f1b2" xsi:nil="true"/>
+    <CSXSubmissionDate xmlns="6d93d202-47fc-4405-873a-cab67cc5f1b2" xsi:nil="true"/>
+    <Description0 xmlns="64acb2c5-0a2b-4bda-bd34-58e36cbb80d2" xsi:nil="true"/>
+    <TPClientViewer xmlns="6d93d202-47fc-4405-873a-cab67cc5f1b2" xsi:nil="true"/>
+    <DSATActionTaken xmlns="6d93d202-47fc-4405-873a-cab67cc5f1b2" xsi:nil="true"/>
+    <APEditor xmlns="6d93d202-47fc-4405-873a-cab67cc5f1b2">
+      <UserInfo>
+        <DisplayName/>
+        <AccountId xsi:nil="true"/>
+        <AccountType/>
+      </UserInfo>
+    </APEditor>
+    <TPInstallLocation xmlns="6d93d202-47fc-4405-873a-cab67cc5f1b2" xsi:nil="true"/>
+    <OutputCachingOn xmlns="6d93d202-47fc-4405-873a-cab67cc5f1b2">false</OutputCachingOn>
+    <ParentAssetId xmlns="6d93d202-47fc-4405-873a-cab67cc5f1b2" xsi:nil="true"/>
+  </documentManagement>
+</p:properties>
+</file>
+
 <file path=customXml/itemProps1.xml><?xml version="1.0" encoding="utf-8"?>
 <ds:datastoreItem xmlns:ds="http://schemas.openxmlformats.org/officeDocument/2006/customXml" ds:itemID="{117AA435-881C-4F11-9414-A1097715BE13}">
   <ds:schemaRefs>
@@ -14678,17 +14742,6 @@
 </file>
 
 <file path=customXml/itemProps2.xml><?xml version="1.0" encoding="utf-8"?>
-<ds:datastoreItem xmlns:ds="http://schemas.openxmlformats.org/officeDocument/2006/customXml" ds:itemID="{C52AA28E-FE7A-40FB-B910-0A1059EE4818}">
-  <ds:schemaRefs>
-    <ds:schemaRef ds:uri="http://schemas.microsoft.com/office/2006/metadata/properties"/>
-    <ds:schemaRef ds:uri="http://schemas.microsoft.com/office/infopath/2007/PartnerControls"/>
-    <ds:schemaRef ds:uri="6d93d202-47fc-4405-873a-cab67cc5f1b2"/>
-    <ds:schemaRef ds:uri="64acb2c5-0a2b-4bda-bd34-58e36cbb80d2"/>
-  </ds:schemaRefs>
-</ds:datastoreItem>
-</file>
-
-<file path=customXml/itemProps3.xml><?xml version="1.0" encoding="utf-8"?>
 <ds:datastoreItem xmlns:ds="http://schemas.openxmlformats.org/officeDocument/2006/customXml" ds:itemID="{E42CA099-642C-4777-91F1-B617F9D115B1}">
   <ds:schemaRefs>
     <ds:schemaRef ds:uri="http://schemas.microsoft.com/office/2006/metadata/contentType"/>
@@ -14705,4 +14758,15 @@
     <ds:schemaRef ds:uri="http://schemas.microsoft.com/internal/obd"/>
   </ds:schemaRefs>
 </ds:datastoreItem>
+</file>
+
+<file path=customXml/itemProps3.xml><?xml version="1.0" encoding="utf-8"?>
+<ds:datastoreItem xmlns:ds="http://schemas.openxmlformats.org/officeDocument/2006/customXml" ds:itemID="{C52AA28E-FE7A-40FB-B910-0A1059EE4818}">
+  <ds:schemaRefs>
+    <ds:schemaRef ds:uri="http://schemas.microsoft.com/office/2006/metadata/properties"/>
+    <ds:schemaRef ds:uri="http://schemas.microsoft.com/office/infopath/2007/PartnerControls"/>
+    <ds:schemaRef ds:uri="6d93d202-47fc-4405-873a-cab67cc5f1b2"/>
+    <ds:schemaRef ds:uri="64acb2c5-0a2b-4bda-bd34-58e36cbb80d2"/>
+  </ds:schemaRefs>
+</ds:datastoreItem>
 </file>
</xml_diff>